<commit_message>
Correct a grammar mistake in documentation
</commit_message>
<xml_diff>
--- a/Scripts/Documentation.docx
+++ b/Scripts/Documentation.docx
@@ -356,7 +356,21 @@
           <w:sz w:val="28"/>
           <w:szCs w:val="28"/>
         </w:rPr>
-        <w:t>The user logins to the PostgreSQL server by input his or her username, database name and password</w:t>
+        <w:t>The user log</w:t>
+      </w:r>
+      <w:r>
+        <w:rPr>
+          <w:sz w:val="28"/>
+          <w:szCs w:val="28"/>
+        </w:rPr>
+        <w:t xml:space="preserve">s </w:t>
+      </w:r>
+      <w:r>
+        <w:rPr>
+          <w:sz w:val="28"/>
+          <w:szCs w:val="28"/>
+        </w:rPr>
+        <w:t>in to the PostgreSQL server by input his or her username, database name and password</w:t>
       </w:r>
       <w:r>
         <w:rPr>

</xml_diff>